<commit_message>
updated w/ Ed comments
</commit_message>
<xml_diff>
--- a/Writing/20230312_parts/cover.docx
+++ b/Writing/20230312_parts/cover.docx
@@ -44,7 +44,13 @@
         <w:rPr>
           <w:vertAlign w:val="superscript"/>
         </w:rPr>
-        <w:t>,5</w:t>
+        <w:t>,</w:t>
+      </w:r>
+      <w:r>
+        <w:rPr>
+          <w:vertAlign w:val="superscript"/>
+        </w:rPr>
+        <w:t>6</w:t>
       </w:r>
       <w:r>
         <w:t xml:space="preserve"> III, J. Brucker</w:t>
@@ -105,6 +111,15 @@
           <w:vertAlign w:val="superscript"/>
         </w:rPr>
         <w:t>4</w:t>
+      </w:r>
+      <w:r>
+        <w:t>, E. V. Camp</w:t>
+      </w:r>
+      <w:r>
+        <w:rPr>
+          <w:vertAlign w:val="superscript"/>
+        </w:rPr>
+        <w:t>5</w:t>
       </w:r>
       <w:r>
         <w:t xml:space="preserve"> </w:t>
@@ -122,15 +137,7 @@
         <w:t>1</w:t>
       </w:r>
       <w:r>
-        <w:t xml:space="preserve"> Department of Wildlife Ecology and Conservation, 110 </w:t>
-      </w:r>
-      <w:proofErr w:type="spellStart"/>
-      <w:r>
-        <w:t>Newins</w:t>
-      </w:r>
-      <w:proofErr w:type="spellEnd"/>
-      <w:r>
-        <w:t>-Ziegler Hall, University of Florida, Gainesville, Florida 32611</w:t>
+        <w:t xml:space="preserve"> Department of Wildlife Ecology and Conservation, 110 Newins-Ziegler Hall, University of Florida, Gainesville, Florida 32611</w:t>
       </w:r>
     </w:p>
     <w:p>
@@ -191,18 +198,47 @@
     </w:p>
     <w:p>
       <w:pPr>
+        <w:shd w:val="clear" w:color="auto" w:fill="FFFFFF"/>
         <w:ind w:firstLine="0"/>
-      </w:pPr>
+        <w:rPr>
+          <w:rFonts w:eastAsia="Times New Roman"/>
+          <w:color w:val="000000"/>
+          <w:szCs w:val="24"/>
+        </w:rPr>
+      </w:pPr>
+      <w:r>
+        <w:rPr>
+          <w:vertAlign w:val="superscript"/>
+        </w:rPr>
+        <w:t>5</w:t>
+      </w:r>
+      <w:r>
+        <w:t xml:space="preserve"> School of Forest, Fisheries, and Geomatics Sciences, University of Florida, 7922 NW 71</w:t>
+      </w:r>
+      <w:r>
+        <w:rPr>
+          <w:vertAlign w:val="superscript"/>
+        </w:rPr>
+        <w:t>st</w:t>
+      </w:r>
+      <w:r>
+        <w:t xml:space="preserve"> Street, Gainesville, Florida 32611</w:t>
+      </w:r>
     </w:p>
     <w:p>
       <w:pPr>
         <w:ind w:firstLine="0"/>
       </w:pPr>
-      <w:r>
-        <w:rPr>
-          <w:vertAlign w:val="superscript"/>
-        </w:rPr>
-        <w:t>5</w:t>
+    </w:p>
+    <w:p>
+      <w:pPr>
+        <w:ind w:firstLine="0"/>
+      </w:pPr>
+      <w:r>
+        <w:rPr>
+          <w:vertAlign w:val="superscript"/>
+        </w:rPr>
+        <w:t>6</w:t>
       </w:r>
       <w:r>
         <w:t xml:space="preserve"> Corresponding author: billpine@ufl.edu</w:t>
@@ -342,6 +378,7 @@
     <w:lsdException w:name="HTML Sample" w:semiHidden="1" w:unhideWhenUsed="1"/>
     <w:lsdException w:name="HTML Typewriter" w:semiHidden="1" w:unhideWhenUsed="1"/>
     <w:lsdException w:name="HTML Variable" w:semiHidden="1" w:unhideWhenUsed="1"/>
+    <w:lsdException w:name="Normal Table" w:semiHidden="1" w:unhideWhenUsed="1"/>
     <w:lsdException w:name="annotation subject" w:semiHidden="1" w:unhideWhenUsed="1"/>
     <w:lsdException w:name="No List" w:semiHidden="1" w:unhideWhenUsed="1"/>
     <w:lsdException w:name="Outline List 1" w:semiHidden="1" w:unhideWhenUsed="1"/>
@@ -388,8 +425,10 @@
     <w:lsdException w:name="Table Subtle 2" w:semiHidden="1" w:unhideWhenUsed="1"/>
     <w:lsdException w:name="Table Web 1" w:semiHidden="1" w:unhideWhenUsed="1"/>
     <w:lsdException w:name="Table Web 2" w:semiHidden="1" w:unhideWhenUsed="1"/>
+    <w:lsdException w:name="Table Web 3" w:semiHidden="1" w:unhideWhenUsed="1"/>
     <w:lsdException w:name="Balloon Text" w:semiHidden="1" w:unhideWhenUsed="1"/>
     <w:lsdException w:name="Table Grid" w:uiPriority="39"/>
+    <w:lsdException w:name="Table Theme" w:semiHidden="1" w:unhideWhenUsed="1"/>
     <w:lsdException w:name="Placeholder Text" w:semiHidden="1"/>
     <w:lsdException w:name="No Spacing" w:uiPriority="1" w:qFormat="1"/>
     <w:lsdException w:name="Light Shading" w:uiPriority="60"/>

</xml_diff>